<commit_message>
S28 3.3: FAISS-first recall, phrase-boost, meta tipo v3 en UI, fixes
</commit_message>
<xml_diff>
--- a/templates/Dictamen_modelo_1.docx
+++ b/templates/Dictamen_modelo_1.docx
@@ -75,9 +75,17 @@
       </w:pPr>
       <w:r>
         <w:rPr>
-          <w:lang w:val="es-AR"/>
-        </w:rPr>
-        <w:t xml:space="preserve">Referencias: </w:t>
+          <w:b/>
+          <w:bCs/>
+          <w:lang w:val="es-AR"/>
+        </w:rPr>
+        <w:t>Referencias:</w:t>
+      </w:r>
+      <w:r>
+        <w:rPr>
+          <w:lang w:val="es-AR"/>
+        </w:rPr>
+        <w:t xml:space="preserve"> </w:t>
       </w:r>
       <w:r>
         <w:rPr>
@@ -94,9 +102,17 @@
       </w:pPr>
       <w:r>
         <w:rPr>
-          <w:lang w:val="es-AR"/>
-        </w:rPr>
-        <w:t xml:space="preserve">Consulta concreta: </w:t>
+          <w:b/>
+          <w:bCs/>
+          <w:lang w:val="es-AR"/>
+        </w:rPr>
+        <w:t>Consulta concreta:</w:t>
+      </w:r>
+      <w:r>
+        <w:rPr>
+          <w:lang w:val="es-AR"/>
+        </w:rPr>
+        <w:t xml:space="preserve"> </w:t>
       </w:r>
       <w:r>
         <w:rPr>
@@ -116,6 +132,8 @@
       </w:pPr>
       <w:r>
         <w:rPr>
+          <w:b/>
+          <w:bCs/>
           <w:lang w:val="es-AR"/>
         </w:rPr>
         <w:t>Palabras clave:</w:t>
@@ -138,6 +156,34 @@
       <w:pPr>
         <w:spacing w:after="120" w:line="360" w:lineRule="auto"/>
         <w:ind w:firstLine="709"/>
+        <w:jc w:val="center"/>
+        <w:rPr>
+          <w:b/>
+          <w:bCs/>
+          <w:lang w:val="es-AR"/>
+        </w:rPr>
+      </w:pPr>
+      <w:r>
+        <w:rPr>
+          <w:b/>
+          <w:bCs/>
+          <w:lang w:val="es-AR"/>
+        </w:rPr>
+        <w:t xml:space="preserve">I. </w:t>
+      </w:r>
+      <w:r>
+        <w:rPr>
+          <w:b/>
+          <w:bCs/>
+          <w:lang w:val="es-AR"/>
+        </w:rPr>
+        <w:t>INTRODUCCIÓN</w:t>
+      </w:r>
+    </w:p>
+    <w:p>
+      <w:pPr>
+        <w:spacing w:after="120" w:line="360" w:lineRule="auto"/>
+        <w:ind w:firstLine="709"/>
         <w:jc w:val="both"/>
         <w:rPr>
           <w:lang w:val="es-AR"/>
@@ -147,7 +193,25 @@
         <w:rPr>
           <w:lang w:val="es-AR"/>
         </w:rPr>
-        <w:t>Viene a consideración de esta asesoría para que se expida sobre</w:t>
+        <w:t xml:space="preserve">1.1. </w:t>
+      </w:r>
+      <w:r>
+        <w:rPr>
+          <w:lang w:val="es-AR"/>
+        </w:rPr>
+        <w:t>Viene a consideración de esta asesoría</w:t>
+      </w:r>
+      <w:r>
+        <w:rPr>
+          <w:lang w:val="es-AR"/>
+        </w:rPr>
+        <w:t xml:space="preserve"> la consulta realizada </w:t>
+      </w:r>
+      <w:r>
+        <w:rPr>
+          <w:lang w:val="es-AR"/>
+        </w:rPr>
+        <w:t>sobre</w:t>
       </w:r>
       <w:r>
         <w:rPr>
@@ -174,17 +238,31 @@
         <w:ind w:firstLine="709"/>
         <w:jc w:val="center"/>
         <w:rPr>
+          <w:b/>
+          <w:bCs/>
           <w:lang w:val="es-AR"/>
         </w:rPr>
       </w:pPr>
       <w:r>
         <w:rPr>
+          <w:b/>
+          <w:bCs/>
+          <w:lang w:val="es-AR"/>
+        </w:rPr>
+        <w:t>I</w:t>
+      </w:r>
+      <w:r>
+        <w:rPr>
+          <w:b/>
+          <w:bCs/>
           <w:lang w:val="es-AR"/>
         </w:rPr>
         <w:t>I. A</w:t>
       </w:r>
       <w:r>
         <w:rPr>
+          <w:b/>
+          <w:bCs/>
           <w:lang w:val="es-AR"/>
         </w:rPr>
         <w:t>NTECEDENTES</w:t>
@@ -203,7 +281,25 @@
         <w:rPr>
           <w:lang w:val="es-AR"/>
         </w:rPr>
-        <w:t xml:space="preserve">1.1 </w:t>
+        <w:t>2</w:t>
+      </w:r>
+      <w:r>
+        <w:rPr>
+          <w:lang w:val="es-AR"/>
+        </w:rPr>
+        <w:t>.1</w:t>
+      </w:r>
+      <w:r>
+        <w:rPr>
+          <w:lang w:val="es-AR"/>
+        </w:rPr>
+        <w:t>.</w:t>
+      </w:r>
+      <w:r>
+        <w:rPr>
+          <w:lang w:val="es-AR"/>
+        </w:rPr>
+        <w:t xml:space="preserve"> </w:t>
       </w:r>
       <w:r>
         <w:rPr>
@@ -237,20 +333,42 @@
         <w:ind w:firstLine="709"/>
         <w:jc w:val="center"/>
         <w:rPr>
+          <w:b/>
+          <w:bCs/>
           <w:lang w:val="es-AR"/>
         </w:rPr>
       </w:pPr>
       <w:r>
         <w:rPr>
-          <w:lang w:val="es-AR"/>
-        </w:rPr>
-        <w:t>II. A</w:t>
-      </w:r>
-      <w:r>
-        <w:rPr>
-          <w:lang w:val="es-AR"/>
-        </w:rPr>
-        <w:t>NÁLISIS</w:t>
+          <w:b/>
+          <w:bCs/>
+          <w:lang w:val="es-AR"/>
+        </w:rPr>
+        <w:t>I</w:t>
+      </w:r>
+      <w:r>
+        <w:rPr>
+          <w:b/>
+          <w:bCs/>
+          <w:lang w:val="es-AR"/>
+        </w:rPr>
+        <w:t>I</w:t>
+      </w:r>
+      <w:r>
+        <w:rPr>
+          <w:b/>
+          <w:bCs/>
+          <w:lang w:val="es-AR"/>
+        </w:rPr>
+        <w:t xml:space="preserve">I. </w:t>
+      </w:r>
+      <w:r>
+        <w:rPr>
+          <w:b/>
+          <w:bCs/>
+          <w:lang w:val="es-AR"/>
+        </w:rPr>
+        <w:t>NORMAS APLICABLES.</w:t>
       </w:r>
     </w:p>
     <w:p>
@@ -266,62 +384,71 @@
         <w:rPr>
           <w:lang w:val="es-AR"/>
         </w:rPr>
-        <w:t>2.</w:t>
-      </w:r>
-      <w:r>
-        <w:rPr>
-          <w:lang w:val="es-AR"/>
-        </w:rPr>
-        <w:t>1.</w:t>
-      </w:r>
-      <w:r>
-        <w:rPr>
-          <w:lang w:val="es-AR"/>
-        </w:rPr>
-        <w:t xml:space="preserve"> </w:t>
-      </w:r>
-      <w:r>
-        <w:rPr>
-          <w:lang w:val="es-AR"/>
-        </w:rPr>
-        <w:t>De los</w:t>
-      </w:r>
-      <w:r>
-        <w:rPr>
-          <w:lang w:val="es-AR"/>
-        </w:rPr>
-        <w:t xml:space="preserve"> diferentes</w:t>
-      </w:r>
-      <w:r>
-        <w:rPr>
-          <w:lang w:val="es-AR"/>
-        </w:rPr>
-        <w:t xml:space="preserve"> dictámenes c</w:t>
-      </w:r>
-      <w:r>
-        <w:rPr>
-          <w:lang w:val="es-AR"/>
-        </w:rPr>
-        <w:t>ompulsados</w:t>
-      </w:r>
-      <w:r>
-        <w:rPr>
-          <w:lang w:val="es-AR"/>
-        </w:rPr>
-        <w:t xml:space="preserve"> se desprende que la oferta en el ámbito de las contrataciones públicas ha sido históricamente considerada bajo el principio de inmodificabilidad. Este principio se fundamenta en la naturaleza formalista atribuida al procedimiento de contrataciones, tal como se menciona en los dictámenes de la ONC: “…Durante muchos años se sostuvo el principio de la inmodificabilidad de las ofertas como una regla absoluta, afín a la naturaleza formalista que se atribuía a todo el procedimiento de contrataciones”</w:t>
-      </w:r>
-      <w:r>
-        <w:rPr>
-          <w:lang w:val="es-AR"/>
-        </w:rPr>
-        <w:t>.</w:t>
-      </w:r>
-      <w:r>
-        <w:rPr>
-          <w:rStyle w:val="Refdenotaalfinal"/>
-          <w:lang w:val="es-AR"/>
-        </w:rPr>
-        <w:endnoteReference w:id="2"/>
+        <w:t xml:space="preserve">3.1. Respecto de la consulta realizada, resultan de aplicación lo dispuesto por el Decreto </w:t>
+      </w:r>
+      <w:proofErr w:type="gramStart"/>
+      <w:r>
+        <w:rPr>
+          <w:lang w:val="es-AR"/>
+        </w:rPr>
+        <w:t>Delegado</w:t>
+      </w:r>
+      <w:proofErr w:type="gramEnd"/>
+      <w:r>
+        <w:rPr>
+          <w:lang w:val="es-AR"/>
+        </w:rPr>
+        <w:t xml:space="preserve"> N.° 1023/01, el Decreto Reglamentario N.° 1030/16, las Disposiciones ONC </w:t>
+      </w:r>
+      <w:proofErr w:type="spellStart"/>
+      <w:r>
+        <w:rPr>
+          <w:lang w:val="es-AR"/>
+        </w:rPr>
+        <w:t>Nros</w:t>
+      </w:r>
+      <w:proofErr w:type="spellEnd"/>
+      <w:r>
+        <w:rPr>
+          <w:lang w:val="es-AR"/>
+        </w:rPr>
+        <w:t>. 62/16 y 63/16, entre otros.</w:t>
+      </w:r>
+    </w:p>
+    <w:p>
+      <w:pPr>
+        <w:spacing w:after="120" w:line="360" w:lineRule="auto"/>
+        <w:ind w:firstLine="709"/>
+        <w:jc w:val="center"/>
+        <w:rPr>
+          <w:b/>
+          <w:bCs/>
+          <w:lang w:val="es-AR"/>
+        </w:rPr>
+      </w:pPr>
+      <w:r>
+        <w:rPr>
+          <w:b/>
+          <w:bCs/>
+          <w:lang w:val="es-AR"/>
+        </w:rPr>
+        <w:t xml:space="preserve">IV. </w:t>
+      </w:r>
+      <w:r>
+        <w:rPr>
+          <w:b/>
+          <w:bCs/>
+          <w:lang w:val="es-AR"/>
+        </w:rPr>
+        <w:t>A</w:t>
+      </w:r>
+      <w:r>
+        <w:rPr>
+          <w:b/>
+          <w:bCs/>
+          <w:lang w:val="es-AR"/>
+        </w:rPr>
+        <w:t>NÁLISIS</w:t>
       </w:r>
     </w:p>
     <w:p>
@@ -337,25 +464,137 @@
         <w:rPr>
           <w:lang w:val="es-AR"/>
         </w:rPr>
+        <w:t>4</w:t>
+      </w:r>
+      <w:r>
+        <w:rPr>
+          <w:lang w:val="es-AR"/>
+        </w:rPr>
+        <w:t>.</w:t>
+      </w:r>
+      <w:r>
+        <w:rPr>
+          <w:lang w:val="es-AR"/>
+        </w:rPr>
+        <w:t>1.</w:t>
+      </w:r>
+      <w:r>
+        <w:rPr>
+          <w:lang w:val="es-AR"/>
+        </w:rPr>
+        <w:t xml:space="preserve"> </w:t>
+      </w:r>
+      <w:r>
+        <w:rPr>
+          <w:lang w:val="es-AR"/>
+        </w:rPr>
+        <w:t>De los</w:t>
+      </w:r>
+      <w:r>
+        <w:rPr>
+          <w:lang w:val="es-AR"/>
+        </w:rPr>
+        <w:t xml:space="preserve"> diferentes</w:t>
+      </w:r>
+      <w:r>
+        <w:rPr>
+          <w:lang w:val="es-AR"/>
+        </w:rPr>
+        <w:t xml:space="preserve"> dictámenes c</w:t>
+      </w:r>
+      <w:r>
+        <w:rPr>
+          <w:lang w:val="es-AR"/>
+        </w:rPr>
+        <w:t>ompulsados</w:t>
+      </w:r>
+      <w:r>
+        <w:rPr>
+          <w:lang w:val="es-AR"/>
+        </w:rPr>
+        <w:t xml:space="preserve"> se desprende que la oferta en el ámbito de las contrataciones públicas ha sido históricamente considerada bajo el principio de </w:t>
+      </w:r>
+      <w:proofErr w:type="spellStart"/>
+      <w:r>
+        <w:rPr>
+          <w:lang w:val="es-AR"/>
+        </w:rPr>
+        <w:t>inmodificabilidad</w:t>
+      </w:r>
+      <w:proofErr w:type="spellEnd"/>
+      <w:r>
+        <w:rPr>
+          <w:lang w:val="es-AR"/>
+        </w:rPr>
+        <w:t xml:space="preserve">. Este principio se fundamenta en la naturaleza formalista atribuida al procedimiento de contrataciones, tal como se menciona en los dictámenes de la ONC: “…Durante muchos años se sostuvo el principio de la </w:t>
+      </w:r>
+      <w:proofErr w:type="spellStart"/>
+      <w:r>
+        <w:rPr>
+          <w:lang w:val="es-AR"/>
+        </w:rPr>
+        <w:t>inmodificabilidad</w:t>
+      </w:r>
+      <w:proofErr w:type="spellEnd"/>
+      <w:r>
+        <w:rPr>
+          <w:lang w:val="es-AR"/>
+        </w:rPr>
+        <w:t xml:space="preserve"> de las ofertas como </w:t>
+      </w:r>
+      <w:r>
+        <w:rPr>
+          <w:lang w:val="es-AR"/>
+        </w:rPr>
+        <w:lastRenderedPageBreak/>
+        <w:t>una regla absoluta, afín a la naturaleza formalista que se atribuía a todo el procedimiento de contrataciones”</w:t>
+      </w:r>
+      <w:r>
+        <w:rPr>
+          <w:lang w:val="es-AR"/>
+        </w:rPr>
+        <w:t>.</w:t>
+      </w:r>
+      <w:r>
+        <w:rPr>
+          <w:rStyle w:val="Refdenotaalfinal"/>
+          <w:lang w:val="es-AR"/>
+        </w:rPr>
+        <w:endnoteReference w:id="2"/>
+      </w:r>
+    </w:p>
+    <w:p>
+      <w:pPr>
+        <w:spacing w:after="120" w:line="360" w:lineRule="auto"/>
+        <w:ind w:firstLine="709"/>
+        <w:jc w:val="both"/>
+        <w:rPr>
+          <w:lang w:val="es-AR"/>
+        </w:rPr>
+      </w:pPr>
+      <w:r>
+        <w:rPr>
+          <w:lang w:val="es-AR"/>
+        </w:rPr>
+        <w:t>4</w:t>
+      </w:r>
+      <w:r>
+        <w:rPr>
+          <w:lang w:val="es-AR"/>
+        </w:rPr>
+        <w:t>.</w:t>
+      </w:r>
+      <w:r>
+        <w:rPr>
+          <w:lang w:val="es-AR"/>
+        </w:rPr>
         <w:t>2.</w:t>
       </w:r>
       <w:r>
         <w:rPr>
           <w:lang w:val="es-AR"/>
         </w:rPr>
-        <w:t>2.</w:t>
-      </w:r>
-      <w:r>
-        <w:rPr>
-          <w:lang w:val="es-AR"/>
-        </w:rPr>
-        <w:t xml:space="preserve"> </w:t>
-      </w:r>
-      <w:r>
-        <w:rPr>
-          <w:lang w:val="es-AR"/>
-        </w:rPr>
-        <w:t>Asimismo, se establece que, en caso de incumplimiento de los requisitos formales o sustanciales, la oferta debe ser desestimada, salvo que los oferentes acrediten lo contrario: “…la oferta será desestimada…” y “…deberá desestimarse la oferta, salvo que los oferentes prueben lo contrario”</w:t>
+        <w:t xml:space="preserve"> Asimismo, se establece que, en caso de incumplimiento de los requisitos formales o sustanciales, la oferta debe ser desestimada, salvo que los oferentes acrediten lo contrario: “…la oferta será desestimada…” y “…deberá desestimarse la oferta, salvo que los oferentes prueben lo contrario”</w:t>
       </w:r>
       <w:r>
         <w:rPr>
@@ -371,21 +610,34 @@
         <w:ind w:firstLine="709"/>
         <w:jc w:val="center"/>
         <w:rPr>
+          <w:b/>
+          <w:bCs/>
           <w:lang w:val="es-AR"/>
         </w:rPr>
       </w:pPr>
       <w:r>
         <w:rPr>
-          <w:lang w:val="es-AR"/>
-        </w:rPr>
-        <w:lastRenderedPageBreak/>
-        <w:t xml:space="preserve">III. </w:t>
-      </w:r>
-      <w:r>
-        <w:rPr>
-          <w:lang w:val="es-AR"/>
-        </w:rPr>
-        <w:t>CONCLUSIÓN</w:t>
+          <w:b/>
+          <w:bCs/>
+          <w:lang w:val="es-AR"/>
+        </w:rPr>
+        <w:t>V</w:t>
+      </w:r>
+      <w:r>
+        <w:rPr>
+          <w:b/>
+          <w:bCs/>
+          <w:lang w:val="es-AR"/>
+        </w:rPr>
+        <w:t xml:space="preserve">. </w:t>
+      </w:r>
+      <w:r>
+        <w:rPr>
+          <w:b/>
+          <w:bCs/>
+          <w:lang w:val="es-AR"/>
+        </w:rPr>
+        <w:t>RECOMENDACIONES</w:t>
       </w:r>
     </w:p>
     <w:p>
@@ -401,38 +653,43 @@
         <w:rPr>
           <w:lang w:val="es-AR"/>
         </w:rPr>
-        <w:t>3.1</w:t>
-      </w:r>
-      <w:r>
-        <w:rPr>
-          <w:lang w:val="es-AR"/>
-        </w:rPr>
-        <w:t>.</w:t>
-      </w:r>
-      <w:r>
-        <w:rPr>
-          <w:lang w:val="es-AR"/>
-        </w:rPr>
-        <w:t xml:space="preserve"> </w:t>
-      </w:r>
-      <w:r>
-        <w:rPr>
-          <w:lang w:val="es-AR"/>
-        </w:rPr>
-        <w:t>En el marco del derecho administrativo argentino, la oferta en los procedimientos de contrataciones públicas se caracteriza por su inmodificabilidad, principio que ha sido sostenido como regla absoluta en atención a la formalidad del proceso. Su desestimación procede cuando no se cumplen los requisitos establecidos, salvo que los oferentes demuestren lo contrario</w:t>
-      </w:r>
-      <w:r>
-        <w:rPr>
-          <w:lang w:val="es-AR"/>
-        </w:rPr>
-        <w:t>.</w:t>
-      </w:r>
-      <w:r>
-        <w:rPr>
-          <w:rStyle w:val="Refdenotaalfinal"/>
-          <w:lang w:val="es-AR"/>
-        </w:rPr>
-        <w:endnoteReference w:id="4"/>
+        <w:t>5.1 En virtud de todo lo expuesto, no se observan recomendaciones relevantes para realizar en el presente caso.</w:t>
+      </w:r>
+    </w:p>
+    <w:p>
+      <w:pPr>
+        <w:spacing w:after="120" w:line="360" w:lineRule="auto"/>
+        <w:ind w:firstLine="709"/>
+        <w:jc w:val="center"/>
+        <w:rPr>
+          <w:b/>
+          <w:bCs/>
+          <w:lang w:val="es-AR"/>
+        </w:rPr>
+      </w:pPr>
+      <w:r>
+        <w:rPr>
+          <w:b/>
+          <w:bCs/>
+          <w:lang w:val="es-AR"/>
+        </w:rPr>
+        <w:t>V</w:t>
+      </w:r>
+      <w:r>
+        <w:rPr>
+          <w:b/>
+          <w:bCs/>
+          <w:lang w:val="es-AR"/>
+        </w:rPr>
+        <w:t>I</w:t>
+      </w:r>
+      <w:r>
+        <w:rPr>
+          <w:b/>
+          <w:bCs/>
+          <w:lang w:val="es-AR"/>
+        </w:rPr>
+        <w:t>. CONCLUSIÓN</w:t>
       </w:r>
     </w:p>
     <w:p>
@@ -448,13 +705,46 @@
         <w:rPr>
           <w:lang w:val="es-AR"/>
         </w:rPr>
-        <w:t xml:space="preserve">3.2 </w:t>
-      </w:r>
-      <w:r>
-        <w:rPr>
-          <w:lang w:val="es-AR"/>
-        </w:rPr>
-        <w:t>Este dictamen se emite en respuesta a la consulta planteada, conforme a la normativa y jurisprudencia administrativa aplicable.</w:t>
+        <w:t>6</w:t>
+      </w:r>
+      <w:r>
+        <w:rPr>
+          <w:lang w:val="es-AR"/>
+        </w:rPr>
+        <w:t xml:space="preserve">.1. </w:t>
+      </w:r>
+      <w:r>
+        <w:rPr>
+          <w:lang w:val="es-AR"/>
+        </w:rPr>
+        <w:t xml:space="preserve">En el marco del derecho administrativo argentino, la oferta en los procedimientos de contrataciones públicas se caracteriza por su </w:t>
+      </w:r>
+      <w:proofErr w:type="spellStart"/>
+      <w:r>
+        <w:rPr>
+          <w:lang w:val="es-AR"/>
+        </w:rPr>
+        <w:t>inmodificabilidad</w:t>
+      </w:r>
+      <w:proofErr w:type="spellEnd"/>
+      <w:r>
+        <w:rPr>
+          <w:lang w:val="es-AR"/>
+        </w:rPr>
+        <w:t>, principio que ha sido sostenido como regla absoluta en atención a la formalidad del proceso. Su desestimación procede cuando no se cumplen los requisitos establecidos, salvo que los oferentes demuestren lo contrario</w:t>
+      </w:r>
+      <w:r>
+        <w:rPr>
+          <w:lang w:val="es-AR"/>
+        </w:rPr>
+        <w:t>.</w:t>
+      </w:r>
+      <w:r>
+        <w:rPr>
+          <w:rStyle w:val="Refdenotaalfinal"/>
+          <w:lang w:val="es-AR"/>
+        </w:rPr>
+        <w:endnoteReference w:id="4"/>
       </w:r>
     </w:p>
     <w:p>
@@ -470,7 +760,41 @@
         <w:rPr>
           <w:lang w:val="es-AR"/>
         </w:rPr>
-        <w:t xml:space="preserve">3.3 </w:t>
+        <w:t>6</w:t>
+      </w:r>
+      <w:r>
+        <w:rPr>
+          <w:lang w:val="es-AR"/>
+        </w:rPr>
+        <w:t xml:space="preserve">.2 </w:t>
+      </w:r>
+      <w:r>
+        <w:rPr>
+          <w:lang w:val="es-AR"/>
+        </w:rPr>
+        <w:t>Este dictamen se emite en respuesta a la consulta planteada, conforme a la normativa y jurisprudencia administrativa aplicable.</w:t>
+      </w:r>
+    </w:p>
+    <w:p>
+      <w:pPr>
+        <w:spacing w:after="120" w:line="360" w:lineRule="auto"/>
+        <w:ind w:firstLine="709"/>
+        <w:jc w:val="both"/>
+        <w:rPr>
+          <w:lang w:val="es-AR"/>
+        </w:rPr>
+      </w:pPr>
+      <w:r>
+        <w:rPr>
+          <w:lang w:val="es-AR"/>
+        </w:rPr>
+        <w:t>6</w:t>
+      </w:r>
+      <w:r>
+        <w:rPr>
+          <w:lang w:val="es-AR"/>
+        </w:rPr>
+        <w:t xml:space="preserve">.3 </w:t>
       </w:r>
       <w:r>
         <w:rPr>
@@ -571,7 +895,49 @@
         <w:rPr>
           <w:lang w:val="es-MX"/>
         </w:rPr>
-        <w:t>Dictamen ONC N° xxxx de fecha xxxx.</w:t>
+        <w:t xml:space="preserve">Dictamen ONC </w:t>
+      </w:r>
+      <w:proofErr w:type="spellStart"/>
+      <w:r>
+        <w:rPr>
+          <w:lang w:val="es-MX"/>
+        </w:rPr>
+        <w:t>N°</w:t>
+      </w:r>
+      <w:proofErr w:type="spellEnd"/>
+      <w:r>
+        <w:rPr>
+          <w:lang w:val="es-MX"/>
+        </w:rPr>
+        <w:t xml:space="preserve"> </w:t>
+      </w:r>
+      <w:proofErr w:type="spellStart"/>
+      <w:r>
+        <w:rPr>
+          <w:lang w:val="es-MX"/>
+        </w:rPr>
+        <w:t>xxxx</w:t>
+      </w:r>
+      <w:proofErr w:type="spellEnd"/>
+      <w:r>
+        <w:rPr>
+          <w:lang w:val="es-MX"/>
+        </w:rPr>
+        <w:t xml:space="preserve"> de fecha </w:t>
+      </w:r>
+      <w:proofErr w:type="spellStart"/>
+      <w:r>
+        <w:rPr>
+          <w:lang w:val="es-MX"/>
+        </w:rPr>
+        <w:t>xxxx</w:t>
+      </w:r>
+      <w:proofErr w:type="spellEnd"/>
+      <w:r>
+        <w:rPr>
+          <w:lang w:val="es-MX"/>
+        </w:rPr>
+        <w:t>.</w:t>
       </w:r>
     </w:p>
   </w:endnote>
@@ -600,7 +966,105 @@
         <w:rPr>
           <w:lang w:val="es-AR"/>
         </w:rPr>
-        <w:t>Dictámenes ONC Nros. Xxx de fecha xxx, xxx de fecha xxx y xxx de fecha xxx.</w:t>
+        <w:t xml:space="preserve">Dictámenes ONC </w:t>
+      </w:r>
+      <w:proofErr w:type="spellStart"/>
+      <w:r>
+        <w:rPr>
+          <w:lang w:val="es-AR"/>
+        </w:rPr>
+        <w:t>Nros</w:t>
+      </w:r>
+      <w:proofErr w:type="spellEnd"/>
+      <w:r>
+        <w:rPr>
+          <w:lang w:val="es-AR"/>
+        </w:rPr>
+        <w:t xml:space="preserve">. </w:t>
+      </w:r>
+      <w:proofErr w:type="spellStart"/>
+      <w:r>
+        <w:rPr>
+          <w:lang w:val="es-AR"/>
+        </w:rPr>
+        <w:t>Xxx</w:t>
+      </w:r>
+      <w:proofErr w:type="spellEnd"/>
+      <w:r>
+        <w:rPr>
+          <w:lang w:val="es-AR"/>
+        </w:rPr>
+        <w:t xml:space="preserve"> de fecha </w:t>
+      </w:r>
+      <w:proofErr w:type="spellStart"/>
+      <w:r>
+        <w:rPr>
+          <w:lang w:val="es-AR"/>
+        </w:rPr>
+        <w:t>xxx</w:t>
+      </w:r>
+      <w:proofErr w:type="spellEnd"/>
+      <w:r>
+        <w:rPr>
+          <w:lang w:val="es-AR"/>
+        </w:rPr>
+        <w:t xml:space="preserve">, </w:t>
+      </w:r>
+      <w:proofErr w:type="spellStart"/>
+      <w:r>
+        <w:rPr>
+          <w:lang w:val="es-AR"/>
+        </w:rPr>
+        <w:t>xxx</w:t>
+      </w:r>
+      <w:proofErr w:type="spellEnd"/>
+      <w:r>
+        <w:rPr>
+          <w:lang w:val="es-AR"/>
+        </w:rPr>
+        <w:t xml:space="preserve"> de fecha </w:t>
+      </w:r>
+      <w:proofErr w:type="spellStart"/>
+      <w:r>
+        <w:rPr>
+          <w:lang w:val="es-AR"/>
+        </w:rPr>
+        <w:t>xxx</w:t>
+      </w:r>
+      <w:proofErr w:type="spellEnd"/>
+      <w:r>
+        <w:rPr>
+          <w:lang w:val="es-AR"/>
+        </w:rPr>
+        <w:t xml:space="preserve"> y </w:t>
+      </w:r>
+      <w:proofErr w:type="spellStart"/>
+      <w:r>
+        <w:rPr>
+          <w:lang w:val="es-AR"/>
+        </w:rPr>
+        <w:t>xxx</w:t>
+      </w:r>
+      <w:proofErr w:type="spellEnd"/>
+      <w:r>
+        <w:rPr>
+          <w:lang w:val="es-AR"/>
+        </w:rPr>
+        <w:t xml:space="preserve"> de fecha </w:t>
+      </w:r>
+      <w:proofErr w:type="spellStart"/>
+      <w:r>
+        <w:rPr>
+          <w:lang w:val="es-AR"/>
+        </w:rPr>
+        <w:t>xxx</w:t>
+      </w:r>
+      <w:proofErr w:type="spellEnd"/>
+      <w:r>
+        <w:rPr>
+          <w:lang w:val="es-AR"/>
+        </w:rPr>
+        <w:t>.</w:t>
       </w:r>
     </w:p>
   </w:endnote>
@@ -632,7 +1096,49 @@
         <w:rPr>
           <w:lang w:val="es-MX"/>
         </w:rPr>
-        <w:t>Dictamen ONC N° xxxx de fecha xxxx.</w:t>
+        <w:t xml:space="preserve">Dictamen ONC </w:t>
+      </w:r>
+      <w:proofErr w:type="spellStart"/>
+      <w:r>
+        <w:rPr>
+          <w:lang w:val="es-MX"/>
+        </w:rPr>
+        <w:t>N°</w:t>
+      </w:r>
+      <w:proofErr w:type="spellEnd"/>
+      <w:r>
+        <w:rPr>
+          <w:lang w:val="es-MX"/>
+        </w:rPr>
+        <w:t xml:space="preserve"> </w:t>
+      </w:r>
+      <w:proofErr w:type="spellStart"/>
+      <w:r>
+        <w:rPr>
+          <w:lang w:val="es-MX"/>
+        </w:rPr>
+        <w:t>xxxx</w:t>
+      </w:r>
+      <w:proofErr w:type="spellEnd"/>
+      <w:r>
+        <w:rPr>
+          <w:lang w:val="es-MX"/>
+        </w:rPr>
+        <w:t xml:space="preserve"> de fecha </w:t>
+      </w:r>
+      <w:proofErr w:type="spellStart"/>
+      <w:r>
+        <w:rPr>
+          <w:lang w:val="es-MX"/>
+        </w:rPr>
+        <w:t>xxxx</w:t>
+      </w:r>
+      <w:proofErr w:type="spellEnd"/>
+      <w:r>
+        <w:rPr>
+          <w:lang w:val="es-MX"/>
+        </w:rPr>
+        <w:t>.</w:t>
       </w:r>
     </w:p>
   </w:endnote>
@@ -661,7 +1167,105 @@
         <w:rPr>
           <w:lang w:val="es-AR"/>
         </w:rPr>
-        <w:t>Dictámenes ONC Nros. Xxx de fecha xxx, xxx de fecha xxx y xxx de fecha xxx.</w:t>
+        <w:t xml:space="preserve">Dictámenes ONC </w:t>
+      </w:r>
+      <w:proofErr w:type="spellStart"/>
+      <w:r>
+        <w:rPr>
+          <w:lang w:val="es-AR"/>
+        </w:rPr>
+        <w:t>Nros</w:t>
+      </w:r>
+      <w:proofErr w:type="spellEnd"/>
+      <w:r>
+        <w:rPr>
+          <w:lang w:val="es-AR"/>
+        </w:rPr>
+        <w:t xml:space="preserve">. </w:t>
+      </w:r>
+      <w:proofErr w:type="spellStart"/>
+      <w:r>
+        <w:rPr>
+          <w:lang w:val="es-AR"/>
+        </w:rPr>
+        <w:t>Xxx</w:t>
+      </w:r>
+      <w:proofErr w:type="spellEnd"/>
+      <w:r>
+        <w:rPr>
+          <w:lang w:val="es-AR"/>
+        </w:rPr>
+        <w:t xml:space="preserve"> de fecha </w:t>
+      </w:r>
+      <w:proofErr w:type="spellStart"/>
+      <w:r>
+        <w:rPr>
+          <w:lang w:val="es-AR"/>
+        </w:rPr>
+        <w:t>xxx</w:t>
+      </w:r>
+      <w:proofErr w:type="spellEnd"/>
+      <w:r>
+        <w:rPr>
+          <w:lang w:val="es-AR"/>
+        </w:rPr>
+        <w:t xml:space="preserve">, </w:t>
+      </w:r>
+      <w:proofErr w:type="spellStart"/>
+      <w:r>
+        <w:rPr>
+          <w:lang w:val="es-AR"/>
+        </w:rPr>
+        <w:t>xxx</w:t>
+      </w:r>
+      <w:proofErr w:type="spellEnd"/>
+      <w:r>
+        <w:rPr>
+          <w:lang w:val="es-AR"/>
+        </w:rPr>
+        <w:t xml:space="preserve"> de fecha </w:t>
+      </w:r>
+      <w:proofErr w:type="spellStart"/>
+      <w:r>
+        <w:rPr>
+          <w:lang w:val="es-AR"/>
+        </w:rPr>
+        <w:t>xxx</w:t>
+      </w:r>
+      <w:proofErr w:type="spellEnd"/>
+      <w:r>
+        <w:rPr>
+          <w:lang w:val="es-AR"/>
+        </w:rPr>
+        <w:t xml:space="preserve"> y </w:t>
+      </w:r>
+      <w:proofErr w:type="spellStart"/>
+      <w:r>
+        <w:rPr>
+          <w:lang w:val="es-AR"/>
+        </w:rPr>
+        <w:t>xxx</w:t>
+      </w:r>
+      <w:proofErr w:type="spellEnd"/>
+      <w:r>
+        <w:rPr>
+          <w:lang w:val="es-AR"/>
+        </w:rPr>
+        <w:t xml:space="preserve"> de fecha </w:t>
+      </w:r>
+      <w:proofErr w:type="spellStart"/>
+      <w:r>
+        <w:rPr>
+          <w:lang w:val="es-AR"/>
+        </w:rPr>
+        <w:t>xxx</w:t>
+      </w:r>
+      <w:proofErr w:type="spellEnd"/>
+      <w:r>
+        <w:rPr>
+          <w:lang w:val="es-AR"/>
+        </w:rPr>
+        <w:t>.</w:t>
       </w:r>
     </w:p>
   </w:endnote>
@@ -675,8 +1279,13 @@
       <w:pStyle w:val="Piedepgina"/>
       <w:jc w:val="center"/>
     </w:pPr>
+    <w:proofErr w:type="spellStart"/>
     <w:r>
-      <w:t xml:space="preserve">Página </w:t>
+      <w:t>Página</w:t>
+    </w:r>
+    <w:proofErr w:type="spellEnd"/>
+    <w:r>
+      <w:t xml:space="preserve"> </w:t>
     </w:r>
     <w:r>
       <w:fldChar w:fldCharType="begin"/>
@@ -1549,6 +2158,7 @@
   <w:style w:type="character" w:default="1" w:styleId="Fuentedeprrafopredeter">
     <w:name w:val="Default Paragraph Font"/>
     <w:uiPriority w:val="1"/>
+    <w:semiHidden/>
     <w:unhideWhenUsed/>
   </w:style>
   <w:style w:type="table" w:default="1" w:styleId="Tablanormal">

</xml_diff>